<commit_message>
dodanie zmiennych dz i dk do configu
</commit_message>
<xml_diff>
--- a/adocs/magisterka.docx
+++ b/adocs/magisterka.docx
@@ -64,12 +64,21 @@
         </w:rPr>
         <w:t xml:space="preserve">takich jak </w:t>
       </w:r>
-      <w:r>
-        <w:rPr>
-          <w:sz w:val="24"/>
-          <w:szCs w:val="24"/>
-        </w:rPr>
-        <w:t>nanowarstwy, nano</w:t>
+      <w:proofErr w:type="spellStart"/>
+      <w:r>
+        <w:rPr>
+          <w:sz w:val="24"/>
+          <w:szCs w:val="24"/>
+        </w:rPr>
+        <w:t>nanowarstwy</w:t>
+      </w:r>
+      <w:proofErr w:type="spellEnd"/>
+      <w:r>
+        <w:rPr>
+          <w:sz w:val="24"/>
+          <w:szCs w:val="24"/>
+        </w:rPr>
+        <w:t>, nano</w:t>
       </w:r>
       <w:r>
         <w:rPr>
@@ -99,6 +108,7 @@
         </w:rPr>
         <w:t xml:space="preserve"> </w:t>
       </w:r>
+      <w:proofErr w:type="spellStart"/>
       <w:r>
         <w:rPr>
           <w:sz w:val="24"/>
@@ -106,6 +116,7 @@
         </w:rPr>
         <w:t>nanocząstki</w:t>
       </w:r>
+      <w:proofErr w:type="spellEnd"/>
       <w:r>
         <w:rPr>
           <w:sz w:val="24"/>
@@ -125,7 +136,23 @@
           <w:sz w:val="24"/>
           <w:szCs w:val="24"/>
         </w:rPr>
-        <w:t>1963 Blatt i Thomson zapoczątkowali badania</w:t>
+        <w:t xml:space="preserve">1963 </w:t>
+      </w:r>
+      <w:proofErr w:type="spellStart"/>
+      <w:r>
+        <w:rPr>
+          <w:sz w:val="24"/>
+          <w:szCs w:val="24"/>
+        </w:rPr>
+        <w:t>Blatt</w:t>
+      </w:r>
+      <w:proofErr w:type="spellEnd"/>
+      <w:r>
+        <w:rPr>
+          <w:sz w:val="24"/>
+          <w:szCs w:val="24"/>
+        </w:rPr>
+        <w:t xml:space="preserve"> i Thomson zapoczątkowali badania</w:t>
       </w:r>
       <w:r>
         <w:rPr>
@@ -504,8 +531,17 @@
           <w:sz w:val="24"/>
           <w:szCs w:val="24"/>
         </w:rPr>
-        <w:t xml:space="preserve"> w nanowarstwach</w:t>
-      </w:r>
+        <w:t xml:space="preserve"> w </w:t>
+      </w:r>
+      <w:proofErr w:type="spellStart"/>
+      <w:r>
+        <w:rPr>
+          <w:sz w:val="24"/>
+          <w:szCs w:val="24"/>
+        </w:rPr>
+        <w:t>nanowarstwach</w:t>
+      </w:r>
+      <w:proofErr w:type="spellEnd"/>
       <w:r>
         <w:rPr>
           <w:sz w:val="24"/>
@@ -537,8 +573,17 @@
           <w:sz w:val="24"/>
           <w:szCs w:val="24"/>
         </w:rPr>
-        <w:t>, Guo</w:t>
-      </w:r>
+        <w:t xml:space="preserve">, </w:t>
+      </w:r>
+      <w:proofErr w:type="spellStart"/>
+      <w:r>
+        <w:rPr>
+          <w:sz w:val="24"/>
+          <w:szCs w:val="24"/>
+        </w:rPr>
+        <w:t>Guo</w:t>
+      </w:r>
+      <w:proofErr w:type="spellEnd"/>
       <w:r>
         <w:rPr>
           <w:sz w:val="24"/>
@@ -608,7 +653,23 @@
           <w:sz w:val="24"/>
           <w:szCs w:val="24"/>
         </w:rPr>
-        <w:t xml:space="preserve">nie nanowarstw ołowiu na </w:t>
+        <w:t xml:space="preserve">nie </w:t>
+      </w:r>
+      <w:proofErr w:type="spellStart"/>
+      <w:r>
+        <w:rPr>
+          <w:sz w:val="24"/>
+          <w:szCs w:val="24"/>
+        </w:rPr>
+        <w:t>nanowarstw</w:t>
+      </w:r>
+      <w:proofErr w:type="spellEnd"/>
+      <w:r>
+        <w:rPr>
+          <w:sz w:val="24"/>
+          <w:szCs w:val="24"/>
+        </w:rPr>
+        <w:t xml:space="preserve"> ołowiu na </w:t>
       </w:r>
       <w:r>
         <w:rPr>
@@ -636,7 +697,15 @@
           <w:sz w:val="24"/>
           <w:szCs w:val="24"/>
         </w:rPr>
-        <w:t xml:space="preserve"> wspomniane wyżej oscylacje temperatury krytycznej w funkcji liczby monowar</w:t>
+        <w:t xml:space="preserve"> wspomniane wyżej oscylacje temperatury krytycznej w funkcji liczby </w:t>
+      </w:r>
+      <w:proofErr w:type="spellStart"/>
+      <w:r>
+        <w:rPr>
+          <w:sz w:val="24"/>
+          <w:szCs w:val="24"/>
+        </w:rPr>
+        <w:t>monowar</w:t>
       </w:r>
       <w:r>
         <w:rPr>
@@ -650,7 +719,15 @@
           <w:sz w:val="24"/>
           <w:szCs w:val="24"/>
         </w:rPr>
-        <w:t xml:space="preserve">tw ołowiu. </w:t>
+        <w:t>tw</w:t>
+      </w:r>
+      <w:proofErr w:type="spellEnd"/>
+      <w:r>
+        <w:rPr>
+          <w:sz w:val="24"/>
+          <w:szCs w:val="24"/>
+        </w:rPr>
+        <w:t xml:space="preserve"> ołowiu. </w:t>
       </w:r>
       <w:r>
         <w:rPr>
@@ -742,14 +819,38 @@
           <w:sz w:val="24"/>
           <w:szCs w:val="24"/>
         </w:rPr>
-        <w:t xml:space="preserve"> składających się z parzystej liczby monowarstw.</w:t>
-      </w:r>
-      <w:r>
-        <w:rPr>
-          <w:sz w:val="24"/>
-          <w:szCs w:val="24"/>
-        </w:rPr>
-        <w:t xml:space="preserve"> Badania nad nanowars</w:t>
+        <w:t xml:space="preserve"> składających się z parzystej liczby </w:t>
+      </w:r>
+      <w:proofErr w:type="spellStart"/>
+      <w:r>
+        <w:rPr>
+          <w:sz w:val="24"/>
+          <w:szCs w:val="24"/>
+        </w:rPr>
+        <w:t>monowarstw</w:t>
+      </w:r>
+      <w:proofErr w:type="spellEnd"/>
+      <w:r>
+        <w:rPr>
+          <w:sz w:val="24"/>
+          <w:szCs w:val="24"/>
+        </w:rPr>
+        <w:t>.</w:t>
+      </w:r>
+      <w:r>
+        <w:rPr>
+          <w:sz w:val="24"/>
+          <w:szCs w:val="24"/>
+        </w:rPr>
+        <w:t xml:space="preserve"> Badania nad </w:t>
+      </w:r>
+      <w:proofErr w:type="spellStart"/>
+      <w:r>
+        <w:rPr>
+          <w:sz w:val="24"/>
+          <w:szCs w:val="24"/>
+        </w:rPr>
+        <w:t>nanowars</w:t>
       </w:r>
       <w:r>
         <w:rPr>
@@ -763,7 +864,15 @@
           <w:sz w:val="24"/>
           <w:szCs w:val="24"/>
         </w:rPr>
-        <w:t>mi ołowiu zostały</w:t>
+        <w:t>mi</w:t>
+      </w:r>
+      <w:proofErr w:type="spellEnd"/>
+      <w:r>
+        <w:rPr>
+          <w:sz w:val="24"/>
+          <w:szCs w:val="24"/>
+        </w:rPr>
+        <w:t xml:space="preserve"> ołowiu zostały</w:t>
       </w:r>
       <w:r>
         <w:rPr>
@@ -784,8 +893,17 @@
           <w:sz w:val="24"/>
           <w:szCs w:val="24"/>
         </w:rPr>
-        <w:t xml:space="preserve"> przez Eom</w:t>
-      </w:r>
+        <w:t xml:space="preserve"> przez </w:t>
+      </w:r>
+      <w:proofErr w:type="spellStart"/>
+      <w:r>
+        <w:rPr>
+          <w:sz w:val="24"/>
+          <w:szCs w:val="24"/>
+        </w:rPr>
+        <w:t>Eom</w:t>
+      </w:r>
+      <w:proofErr w:type="spellEnd"/>
       <w:r>
         <w:rPr>
           <w:sz w:val="24"/>
@@ -1024,15 +1142,123 @@
           <w:sz w:val="24"/>
           <w:szCs w:val="24"/>
         </w:rPr>
-        <w:t>oscylacji z okresem dwóch nanowarstw atomowych (z ang. bilayer or even-odd oscillations).</w:t>
-      </w:r>
+        <w:t xml:space="preserve">oscylacji z okresem dwóch </w:t>
+      </w:r>
+      <w:proofErr w:type="spellStart"/>
       <w:r>
         <w:rPr>
           <w:rFonts w:eastAsiaTheme="minorEastAsia"/>
           <w:sz w:val="24"/>
           <w:szCs w:val="24"/>
         </w:rPr>
-        <w:t xml:space="preserve"> Jak wykazano, temperatura krytyczna dla warstw o parzystej liczbie monowarstw jest większa niż dla warstw o nieparzystej ich liczbie w odpowiednich </w:t>
+        <w:t>nanowarstw</w:t>
+      </w:r>
+      <w:proofErr w:type="spellEnd"/>
+      <w:r>
+        <w:rPr>
+          <w:rFonts w:eastAsiaTheme="minorEastAsia"/>
+          <w:sz w:val="24"/>
+          <w:szCs w:val="24"/>
+        </w:rPr>
+        <w:t xml:space="preserve"> atomowych (z ang. </w:t>
+      </w:r>
+      <w:proofErr w:type="spellStart"/>
+      <w:r>
+        <w:rPr>
+          <w:rFonts w:eastAsiaTheme="minorEastAsia"/>
+          <w:sz w:val="24"/>
+          <w:szCs w:val="24"/>
+        </w:rPr>
+        <w:t>bilayer</w:t>
+      </w:r>
+      <w:proofErr w:type="spellEnd"/>
+      <w:r>
+        <w:rPr>
+          <w:rFonts w:eastAsiaTheme="minorEastAsia"/>
+          <w:sz w:val="24"/>
+          <w:szCs w:val="24"/>
+        </w:rPr>
+        <w:t xml:space="preserve"> </w:t>
+      </w:r>
+      <w:proofErr w:type="spellStart"/>
+      <w:r>
+        <w:rPr>
+          <w:rFonts w:eastAsiaTheme="minorEastAsia"/>
+          <w:sz w:val="24"/>
+          <w:szCs w:val="24"/>
+        </w:rPr>
+        <w:t>or</w:t>
+      </w:r>
+      <w:proofErr w:type="spellEnd"/>
+      <w:r>
+        <w:rPr>
+          <w:rFonts w:eastAsiaTheme="minorEastAsia"/>
+          <w:sz w:val="24"/>
+          <w:szCs w:val="24"/>
+        </w:rPr>
+        <w:t xml:space="preserve"> </w:t>
+      </w:r>
+      <w:proofErr w:type="spellStart"/>
+      <w:r>
+        <w:rPr>
+          <w:rFonts w:eastAsiaTheme="minorEastAsia"/>
+          <w:sz w:val="24"/>
+          <w:szCs w:val="24"/>
+        </w:rPr>
+        <w:t>even-odd</w:t>
+      </w:r>
+      <w:proofErr w:type="spellEnd"/>
+      <w:r>
+        <w:rPr>
+          <w:rFonts w:eastAsiaTheme="minorEastAsia"/>
+          <w:sz w:val="24"/>
+          <w:szCs w:val="24"/>
+        </w:rPr>
+        <w:t xml:space="preserve"> </w:t>
+      </w:r>
+      <w:proofErr w:type="spellStart"/>
+      <w:r>
+        <w:rPr>
+          <w:rFonts w:eastAsiaTheme="minorEastAsia"/>
+          <w:sz w:val="24"/>
+          <w:szCs w:val="24"/>
+        </w:rPr>
+        <w:t>oscillations</w:t>
+      </w:r>
+      <w:proofErr w:type="spellEnd"/>
+      <w:r>
+        <w:rPr>
+          <w:rFonts w:eastAsiaTheme="minorEastAsia"/>
+          <w:sz w:val="24"/>
+          <w:szCs w:val="24"/>
+        </w:rPr>
+        <w:t>).</w:t>
+      </w:r>
+      <w:r>
+        <w:rPr>
+          <w:rFonts w:eastAsiaTheme="minorEastAsia"/>
+          <w:sz w:val="24"/>
+          <w:szCs w:val="24"/>
+        </w:rPr>
+        <w:t xml:space="preserve"> Jak wykazano, temperatura krytyczna dla warstw o parzystej liczbie </w:t>
+      </w:r>
+      <w:proofErr w:type="spellStart"/>
+      <w:r>
+        <w:rPr>
+          <w:rFonts w:eastAsiaTheme="minorEastAsia"/>
+          <w:sz w:val="24"/>
+          <w:szCs w:val="24"/>
+        </w:rPr>
+        <w:t>monowarstw</w:t>
+      </w:r>
+      <w:proofErr w:type="spellEnd"/>
+      <w:r>
+        <w:rPr>
+          <w:rFonts w:eastAsiaTheme="minorEastAsia"/>
+          <w:sz w:val="24"/>
+          <w:szCs w:val="24"/>
+        </w:rPr>
+        <w:t xml:space="preserve"> jest większa niż dla warstw o nieparzystej ich liczbie w odpowiednich </w:t>
       </w:r>
       <w:r>
         <w:rPr>
@@ -1115,8 +1341,6 @@
         </w:rPr>
         <w:t xml:space="preserve"> </w:t>
       </w:r>
-      <w:bookmarkStart w:id="0" w:name="_GoBack"/>
-      <w:bookmarkEnd w:id="0"/>
     </w:p>
     <w:p>
       <w:pPr>
@@ -1220,7 +1444,43 @@
           <w:sz w:val="24"/>
           <w:szCs w:val="24"/>
         </w:rPr>
-        <w:t>Na początku zostały wykonane obliczenia analityczne przekształcające równanie Bogoliubova-de Gennes do postaci dogodnej dla obliczeń numerycznych, których wyniki zostały następnie porównane z eksperymentami</w:t>
+        <w:t xml:space="preserve">Na początku zostały wykonane obliczenia analityczne przekształcające równanie </w:t>
+      </w:r>
+      <w:proofErr w:type="spellStart"/>
+      <w:r>
+        <w:rPr>
+          <w:rFonts w:eastAsiaTheme="minorEastAsia"/>
+          <w:sz w:val="24"/>
+          <w:szCs w:val="24"/>
+        </w:rPr>
+        <w:t>Bogoliubova</w:t>
+      </w:r>
+      <w:proofErr w:type="spellEnd"/>
+      <w:r>
+        <w:rPr>
+          <w:rFonts w:eastAsiaTheme="minorEastAsia"/>
+          <w:sz w:val="24"/>
+          <w:szCs w:val="24"/>
+        </w:rPr>
+        <w:t xml:space="preserve">-de </w:t>
+      </w:r>
+      <w:proofErr w:type="spellStart"/>
+      <w:r>
+        <w:rPr>
+          <w:rFonts w:eastAsiaTheme="minorEastAsia"/>
+          <w:sz w:val="24"/>
+          <w:szCs w:val="24"/>
+        </w:rPr>
+        <w:t>Gennes</w:t>
+      </w:r>
+      <w:proofErr w:type="spellEnd"/>
+      <w:r>
+        <w:rPr>
+          <w:rFonts w:eastAsiaTheme="minorEastAsia"/>
+          <w:sz w:val="24"/>
+          <w:szCs w:val="24"/>
+        </w:rPr>
+        <w:t xml:space="preserve"> do postaci dogodnej dla obliczeń numerycznych, których wyniki zostały następnie porównane z eksperymentami</w:t>
       </w:r>
       <w:r>
         <w:rPr>
@@ -1397,8 +1657,17 @@
           <w:sz w:val="24"/>
           <w:szCs w:val="24"/>
         </w:rPr>
-        <w:t>ci (takie jak brzegi nanowarstw</w:t>
-      </w:r>
+        <w:t xml:space="preserve">ci (takie jak brzegi </w:t>
+      </w:r>
+      <w:proofErr w:type="spellStart"/>
+      <w:r>
+        <w:rPr>
+          <w:sz w:val="24"/>
+          <w:szCs w:val="24"/>
+        </w:rPr>
+        <w:t>nanowarstw</w:t>
+      </w:r>
+      <w:proofErr w:type="spellEnd"/>
       <w:r>
         <w:rPr>
           <w:sz w:val="24"/>
@@ -1411,7 +1680,39 @@
           <w:sz w:val="24"/>
           <w:szCs w:val="24"/>
         </w:rPr>
-        <w:t xml:space="preserve"> stosuje się równania Bogoliubova-de Gennes w następującej postaci:</w:t>
+        <w:t xml:space="preserve"> stosuje się równania </w:t>
+      </w:r>
+      <w:proofErr w:type="spellStart"/>
+      <w:r>
+        <w:rPr>
+          <w:sz w:val="24"/>
+          <w:szCs w:val="24"/>
+        </w:rPr>
+        <w:t>Bogoliubova</w:t>
+      </w:r>
+      <w:proofErr w:type="spellEnd"/>
+      <w:r>
+        <w:rPr>
+          <w:sz w:val="24"/>
+          <w:szCs w:val="24"/>
+        </w:rPr>
+        <w:t xml:space="preserve">-de </w:t>
+      </w:r>
+      <w:proofErr w:type="spellStart"/>
+      <w:r>
+        <w:rPr>
+          <w:sz w:val="24"/>
+          <w:szCs w:val="24"/>
+        </w:rPr>
+        <w:t>Gennes</w:t>
+      </w:r>
+      <w:proofErr w:type="spellEnd"/>
+      <w:r>
+        <w:rPr>
+          <w:sz w:val="24"/>
+          <w:szCs w:val="24"/>
+        </w:rPr>
+        <w:t xml:space="preserve"> w następującej postaci:</w:t>
       </w:r>
     </w:p>
     <w:p>
@@ -2677,7 +2978,39 @@
           <w:sz w:val="24"/>
           <w:szCs w:val="24"/>
         </w:rPr>
-        <w:t>Równanie Bogoliubova-de Gennes jest bardzo dobrym narzędziem do badania wł</w:t>
+        <w:t xml:space="preserve">Równanie </w:t>
+      </w:r>
+      <w:proofErr w:type="spellStart"/>
+      <w:r>
+        <w:rPr>
+          <w:sz w:val="24"/>
+          <w:szCs w:val="24"/>
+        </w:rPr>
+        <w:t>Bogoliubova</w:t>
+      </w:r>
+      <w:proofErr w:type="spellEnd"/>
+      <w:r>
+        <w:rPr>
+          <w:sz w:val="24"/>
+          <w:szCs w:val="24"/>
+        </w:rPr>
+        <w:t xml:space="preserve">-de </w:t>
+      </w:r>
+      <w:proofErr w:type="spellStart"/>
+      <w:r>
+        <w:rPr>
+          <w:sz w:val="24"/>
+          <w:szCs w:val="24"/>
+        </w:rPr>
+        <w:t>Gennes</w:t>
+      </w:r>
+      <w:proofErr w:type="spellEnd"/>
+      <w:r>
+        <w:rPr>
+          <w:sz w:val="24"/>
+          <w:szCs w:val="24"/>
+        </w:rPr>
+        <w:t xml:space="preserve"> jest bardzo dobrym narzędziem do badania wł</w:t>
       </w:r>
       <w:r>
         <w:rPr>
@@ -2691,8 +3024,17 @@
           <w:sz w:val="24"/>
           <w:szCs w:val="24"/>
         </w:rPr>
-        <w:t>ciwości nadprzewodzących w nanowarstwach</w:t>
-      </w:r>
+        <w:t xml:space="preserve">ciwości nadprzewodzących w </w:t>
+      </w:r>
+      <w:proofErr w:type="spellStart"/>
+      <w:r>
+        <w:rPr>
+          <w:sz w:val="24"/>
+          <w:szCs w:val="24"/>
+        </w:rPr>
+        <w:t>nanowarstwach</w:t>
+      </w:r>
+      <w:proofErr w:type="spellEnd"/>
       <w:r>
         <w:rPr>
           <w:sz w:val="24"/>
@@ -2730,7 +3072,23 @@
           <w:szCs w:val="24"/>
         </w:rPr>
         <w:tab/>
-        <w:t>Zakładamy, że nanowarstwa ma nieskończoną powierzchnię i skończoną grubość</w:t>
+        <w:t xml:space="preserve">Zakładamy, że </w:t>
+      </w:r>
+      <w:proofErr w:type="spellStart"/>
+      <w:r>
+        <w:rPr>
+          <w:sz w:val="24"/>
+          <w:szCs w:val="24"/>
+        </w:rPr>
+        <w:t>nanowarstwa</w:t>
+      </w:r>
+      <w:proofErr w:type="spellEnd"/>
+      <w:r>
+        <w:rPr>
+          <w:sz w:val="24"/>
+          <w:szCs w:val="24"/>
+        </w:rPr>
+        <w:t xml:space="preserve"> ma nieskończoną powierzchnię i skończoną grubość</w:t>
       </w:r>
       <w:r>
         <w:rPr>
@@ -2824,8 +3182,17 @@
           <w:sz w:val="24"/>
           <w:szCs w:val="24"/>
         </w:rPr>
-        <w:t>Rys. 1.: Schemat nanowarstwy</w:t>
-      </w:r>
+        <w:t xml:space="preserve">Rys. 1.: Schemat </w:t>
+      </w:r>
+      <w:proofErr w:type="spellStart"/>
+      <w:r>
+        <w:rPr>
+          <w:sz w:val="24"/>
+          <w:szCs w:val="24"/>
+        </w:rPr>
+        <w:t>nanowarstwy</w:t>
+      </w:r>
+      <w:proofErr w:type="spellEnd"/>
     </w:p>
     <w:p>
       <w:pPr>
@@ -23914,7 +24281,27 @@
           <w:sz w:val="24"/>
           <w:szCs w:val="24"/>
         </w:rPr>
-        <w:t>rozwiązanie równania samozgodnego (xxx).</w:t>
+        <w:t xml:space="preserve">rozwiązanie równania </w:t>
+      </w:r>
+      <w:proofErr w:type="spellStart"/>
+      <w:r>
+        <w:rPr>
+          <w:rFonts w:eastAsiaTheme="minorEastAsia"/>
+          <w:iCs/>
+          <w:sz w:val="24"/>
+          <w:szCs w:val="24"/>
+        </w:rPr>
+        <w:t>samozgodnego</w:t>
+      </w:r>
+      <w:proofErr w:type="spellEnd"/>
+      <w:r>
+        <w:rPr>
+          <w:rFonts w:eastAsiaTheme="minorEastAsia"/>
+          <w:iCs/>
+          <w:sz w:val="24"/>
+          <w:szCs w:val="24"/>
+        </w:rPr>
+        <w:t xml:space="preserve"> (xxx).</w:t>
       </w:r>
       <w:r>
         <w:rPr>
@@ -24084,7 +24471,47 @@
         </w:rPr>
         <w:lastRenderedPageBreak/>
         <w:tab/>
-        <w:t>Wszystkie wykresy w pracy zostały wykonane przy pomocy języka Python z wykorzystaniem biblioteki matplotlib.</w:t>
+        <w:t xml:space="preserve">Wszystkie wykresy w pracy zostały wykonane przy pomocy języka </w:t>
+      </w:r>
+      <w:proofErr w:type="spellStart"/>
+      <w:r>
+        <w:rPr>
+          <w:rFonts w:eastAsiaTheme="minorEastAsia"/>
+          <w:iCs/>
+          <w:sz w:val="24"/>
+          <w:szCs w:val="24"/>
+        </w:rPr>
+        <w:t>Python</w:t>
+      </w:r>
+      <w:proofErr w:type="spellEnd"/>
+      <w:r>
+        <w:rPr>
+          <w:rFonts w:eastAsiaTheme="minorEastAsia"/>
+          <w:iCs/>
+          <w:sz w:val="24"/>
+          <w:szCs w:val="24"/>
+        </w:rPr>
+        <w:t xml:space="preserve"> z wykorzystaniem biblioteki </w:t>
+      </w:r>
+      <w:proofErr w:type="spellStart"/>
+      <w:r>
+        <w:rPr>
+          <w:rFonts w:eastAsiaTheme="minorEastAsia"/>
+          <w:iCs/>
+          <w:sz w:val="24"/>
+          <w:szCs w:val="24"/>
+        </w:rPr>
+        <w:t>matplotlib</w:t>
+      </w:r>
+      <w:proofErr w:type="spellEnd"/>
+      <w:r>
+        <w:rPr>
+          <w:rFonts w:eastAsiaTheme="minorEastAsia"/>
+          <w:iCs/>
+          <w:sz w:val="24"/>
+          <w:szCs w:val="24"/>
+        </w:rPr>
+        <w:t>.</w:t>
       </w:r>
     </w:p>
     <w:p>
@@ -24224,7 +24651,39 @@
           <w:sz w:val="24"/>
           <w:szCs w:val="24"/>
         </w:rPr>
-        <w:t xml:space="preserve">- najpierw obliczono koncentrację elektronów w modelu trójwymiarowym gazu doskonałego ze wzoru: </w:t>
+        <w:t xml:space="preserve">- najpierw </w:t>
+      </w:r>
+      <w:r>
+        <w:rPr>
+          <w:sz w:val="24"/>
+          <w:szCs w:val="24"/>
+        </w:rPr>
+        <w:t xml:space="preserve">przyjmując wartość </w:t>
+      </w:r>
+      <w:proofErr w:type="spellStart"/>
+      <w:r>
+        <w:rPr>
+          <w:sz w:val="24"/>
+          <w:szCs w:val="24"/>
+        </w:rPr>
+        <w:t>potencjał</w:t>
+      </w:r>
+      <w:bookmarkStart w:id="0" w:name="_GoBack"/>
+      <w:bookmarkEnd w:id="0"/>
+      <w:r>
+        <w:rPr>
+          <w:sz w:val="24"/>
+          <w:szCs w:val="24"/>
+        </w:rPr>
+        <w:t>obliczono</w:t>
+      </w:r>
+      <w:proofErr w:type="spellEnd"/>
+      <w:r>
+        <w:rPr>
+          <w:sz w:val="24"/>
+          <w:szCs w:val="24"/>
+        </w:rPr>
+        <w:t xml:space="preserve"> koncentrację elektronów w modelu trójwymiarowym gazu doskonałego ze wzoru: </w:t>
       </w:r>
     </w:p>
     <w:p>
@@ -24721,15 +25180,69 @@
           <w:sz w:val="24"/>
           <w:szCs w:val="24"/>
         </w:rPr>
-        <w:t>- następnie ze wzoru (xxx) korzystając z metody bisekcji obliczano wartość potencjału chemicznego odpowiadającego danej koncentracji elektronów dla odpowiednich grubości nanowarstw metalicznych. Wyniki zaprezentowano na rys. xxx. Widać, że wraz ze wzrostem grubości nanowarstwy potencjał chemiczny maleje aż do osiągnięcia</w:t>
-      </w:r>
+        <w:t xml:space="preserve">- następnie ze wzoru (xxx) korzystając z metody bisekcji obliczano wartość potencjału chemicznego odpowiadającego danej koncentracji elektronów dla odpowiednich grubości </w:t>
+      </w:r>
+      <w:proofErr w:type="spellStart"/>
       <w:r>
         <w:rPr>
           <w:rFonts w:eastAsiaTheme="minorEastAsia"/>
           <w:sz w:val="24"/>
           <w:szCs w:val="24"/>
         </w:rPr>
-        <w:t xml:space="preserve"> wartości „bulk” jaką się otrzymuję dla materiałów makroskopowych.</w:t>
+        <w:t>nanowarstw</w:t>
+      </w:r>
+      <w:proofErr w:type="spellEnd"/>
+      <w:r>
+        <w:rPr>
+          <w:rFonts w:eastAsiaTheme="minorEastAsia"/>
+          <w:sz w:val="24"/>
+          <w:szCs w:val="24"/>
+        </w:rPr>
+        <w:t xml:space="preserve"> metalicznych. Wyniki zaprezentowano na rys. xxx. Widać, że wraz ze wzrostem grubości </w:t>
+      </w:r>
+      <w:proofErr w:type="spellStart"/>
+      <w:r>
+        <w:rPr>
+          <w:rFonts w:eastAsiaTheme="minorEastAsia"/>
+          <w:sz w:val="24"/>
+          <w:szCs w:val="24"/>
+        </w:rPr>
+        <w:t>nanowarstwy</w:t>
+      </w:r>
+      <w:proofErr w:type="spellEnd"/>
+      <w:r>
+        <w:rPr>
+          <w:rFonts w:eastAsiaTheme="minorEastAsia"/>
+          <w:sz w:val="24"/>
+          <w:szCs w:val="24"/>
+        </w:rPr>
+        <w:t xml:space="preserve"> potencjał chemiczny maleje aż do osiągnięcia</w:t>
+      </w:r>
+      <w:r>
+        <w:rPr>
+          <w:rFonts w:eastAsiaTheme="minorEastAsia"/>
+          <w:sz w:val="24"/>
+          <w:szCs w:val="24"/>
+        </w:rPr>
+        <w:t xml:space="preserve"> wartości „</w:t>
+      </w:r>
+      <w:proofErr w:type="spellStart"/>
+      <w:r>
+        <w:rPr>
+          <w:rFonts w:eastAsiaTheme="minorEastAsia"/>
+          <w:sz w:val="24"/>
+          <w:szCs w:val="24"/>
+        </w:rPr>
+        <w:t>bulk</w:t>
+      </w:r>
+      <w:proofErr w:type="spellEnd"/>
+      <w:r>
+        <w:rPr>
+          <w:rFonts w:eastAsiaTheme="minorEastAsia"/>
+          <w:sz w:val="24"/>
+          <w:szCs w:val="24"/>
+        </w:rPr>
+        <w:t>” jaką się otrzymuję dla materiałów makroskopowych.</w:t>
       </w:r>
       <w:r>
         <w:rPr>
@@ -25537,7 +26050,79 @@
           <w:sz w:val="18"/>
           <w:szCs w:val="18"/>
         </w:rPr>
-        <w:t xml:space="preserve">J. M. Blatt and C. J. Thompson, Phys. Rev. Lett. </w:t>
+        <w:t xml:space="preserve">J. M. </w:t>
+      </w:r>
+      <w:proofErr w:type="spellStart"/>
+      <w:r>
+        <w:rPr>
+          <w:rFonts w:ascii="CMR9" w:hAnsi="CMR9" w:cs="CMR9"/>
+          <w:sz w:val="18"/>
+          <w:szCs w:val="18"/>
+        </w:rPr>
+        <w:t>Blatt</w:t>
+      </w:r>
+      <w:proofErr w:type="spellEnd"/>
+      <w:r>
+        <w:rPr>
+          <w:rFonts w:ascii="CMR9" w:hAnsi="CMR9" w:cs="CMR9"/>
+          <w:sz w:val="18"/>
+          <w:szCs w:val="18"/>
+        </w:rPr>
+        <w:t xml:space="preserve"> and C. J. Thompson, </w:t>
+      </w:r>
+      <w:proofErr w:type="spellStart"/>
+      <w:r>
+        <w:rPr>
+          <w:rFonts w:ascii="CMR9" w:hAnsi="CMR9" w:cs="CMR9"/>
+          <w:sz w:val="18"/>
+          <w:szCs w:val="18"/>
+        </w:rPr>
+        <w:t>Phys</w:t>
+      </w:r>
+      <w:proofErr w:type="spellEnd"/>
+      <w:r>
+        <w:rPr>
+          <w:rFonts w:ascii="CMR9" w:hAnsi="CMR9" w:cs="CMR9"/>
+          <w:sz w:val="18"/>
+          <w:szCs w:val="18"/>
+        </w:rPr>
+        <w:t xml:space="preserve">. </w:t>
+      </w:r>
+      <w:proofErr w:type="spellStart"/>
+      <w:r>
+        <w:rPr>
+          <w:rFonts w:ascii="CMR9" w:hAnsi="CMR9" w:cs="CMR9"/>
+          <w:sz w:val="18"/>
+          <w:szCs w:val="18"/>
+        </w:rPr>
+        <w:t>Rev</w:t>
+      </w:r>
+      <w:proofErr w:type="spellEnd"/>
+      <w:r>
+        <w:rPr>
+          <w:rFonts w:ascii="CMR9" w:hAnsi="CMR9" w:cs="CMR9"/>
+          <w:sz w:val="18"/>
+          <w:szCs w:val="18"/>
+        </w:rPr>
+        <w:t xml:space="preserve">. </w:t>
+      </w:r>
+      <w:proofErr w:type="spellStart"/>
+      <w:r>
+        <w:rPr>
+          <w:rFonts w:ascii="CMR9" w:hAnsi="CMR9" w:cs="CMR9"/>
+          <w:sz w:val="18"/>
+          <w:szCs w:val="18"/>
+        </w:rPr>
+        <w:t>Lett</w:t>
+      </w:r>
+      <w:proofErr w:type="spellEnd"/>
+      <w:r>
+        <w:rPr>
+          <w:rFonts w:ascii="CMR9" w:hAnsi="CMR9" w:cs="CMR9"/>
+          <w:sz w:val="18"/>
+          <w:szCs w:val="18"/>
+        </w:rPr>
+        <w:t xml:space="preserve">. </w:t>
       </w:r>
       <w:r>
         <w:rPr>
@@ -25585,7 +26170,223 @@
           <w:sz w:val="18"/>
           <w:szCs w:val="18"/>
         </w:rPr>
-        <w:t xml:space="preserve">Y. Guo, Y. F. Zhang, X. Y. Bao, T. Z. Han, Z. Tang, L. X. Zhang, W. G. Zhu, E. G. Wang, Q. Niu, Z. Q. Qiu, J. F. Jia, Z. X. Zhao, and Q. K. Xue, Science </w:t>
+        <w:t xml:space="preserve">Y. </w:t>
+      </w:r>
+      <w:proofErr w:type="spellStart"/>
+      <w:r>
+        <w:rPr>
+          <w:rFonts w:ascii="CMR9" w:hAnsi="CMR9" w:cs="CMR9"/>
+          <w:sz w:val="18"/>
+          <w:szCs w:val="18"/>
+        </w:rPr>
+        <w:t>Guo</w:t>
+      </w:r>
+      <w:proofErr w:type="spellEnd"/>
+      <w:r>
+        <w:rPr>
+          <w:rFonts w:ascii="CMR9" w:hAnsi="CMR9" w:cs="CMR9"/>
+          <w:sz w:val="18"/>
+          <w:szCs w:val="18"/>
+        </w:rPr>
+        <w:t xml:space="preserve">, Y. F. </w:t>
+      </w:r>
+      <w:proofErr w:type="spellStart"/>
+      <w:r>
+        <w:rPr>
+          <w:rFonts w:ascii="CMR9" w:hAnsi="CMR9" w:cs="CMR9"/>
+          <w:sz w:val="18"/>
+          <w:szCs w:val="18"/>
+        </w:rPr>
+        <w:t>Zhang</w:t>
+      </w:r>
+      <w:proofErr w:type="spellEnd"/>
+      <w:r>
+        <w:rPr>
+          <w:rFonts w:ascii="CMR9" w:hAnsi="CMR9" w:cs="CMR9"/>
+          <w:sz w:val="18"/>
+          <w:szCs w:val="18"/>
+        </w:rPr>
+        <w:t xml:space="preserve">, X. Y. </w:t>
+      </w:r>
+      <w:proofErr w:type="spellStart"/>
+      <w:r>
+        <w:rPr>
+          <w:rFonts w:ascii="CMR9" w:hAnsi="CMR9" w:cs="CMR9"/>
+          <w:sz w:val="18"/>
+          <w:szCs w:val="18"/>
+        </w:rPr>
+        <w:t>Bao</w:t>
+      </w:r>
+      <w:proofErr w:type="spellEnd"/>
+      <w:r>
+        <w:rPr>
+          <w:rFonts w:ascii="CMR9" w:hAnsi="CMR9" w:cs="CMR9"/>
+          <w:sz w:val="18"/>
+          <w:szCs w:val="18"/>
+        </w:rPr>
+        <w:t xml:space="preserve">, T. Z. </w:t>
+      </w:r>
+      <w:proofErr w:type="spellStart"/>
+      <w:r>
+        <w:rPr>
+          <w:rFonts w:ascii="CMR9" w:hAnsi="CMR9" w:cs="CMR9"/>
+          <w:sz w:val="18"/>
+          <w:szCs w:val="18"/>
+        </w:rPr>
+        <w:t>Han</w:t>
+      </w:r>
+      <w:proofErr w:type="spellEnd"/>
+      <w:r>
+        <w:rPr>
+          <w:rFonts w:ascii="CMR9" w:hAnsi="CMR9" w:cs="CMR9"/>
+          <w:sz w:val="18"/>
+          <w:szCs w:val="18"/>
+        </w:rPr>
+        <w:t xml:space="preserve">, Z. Tang, L. X. </w:t>
+      </w:r>
+      <w:proofErr w:type="spellStart"/>
+      <w:r>
+        <w:rPr>
+          <w:rFonts w:ascii="CMR9" w:hAnsi="CMR9" w:cs="CMR9"/>
+          <w:sz w:val="18"/>
+          <w:szCs w:val="18"/>
+        </w:rPr>
+        <w:t>Zhang</w:t>
+      </w:r>
+      <w:proofErr w:type="spellEnd"/>
+      <w:r>
+        <w:rPr>
+          <w:rFonts w:ascii="CMR9" w:hAnsi="CMR9" w:cs="CMR9"/>
+          <w:sz w:val="18"/>
+          <w:szCs w:val="18"/>
+        </w:rPr>
+        <w:t xml:space="preserve">, W. G. </w:t>
+      </w:r>
+      <w:proofErr w:type="spellStart"/>
+      <w:r>
+        <w:rPr>
+          <w:rFonts w:ascii="CMR9" w:hAnsi="CMR9" w:cs="CMR9"/>
+          <w:sz w:val="18"/>
+          <w:szCs w:val="18"/>
+        </w:rPr>
+        <w:t>Zhu</w:t>
+      </w:r>
+      <w:proofErr w:type="spellEnd"/>
+      <w:r>
+        <w:rPr>
+          <w:rFonts w:ascii="CMR9" w:hAnsi="CMR9" w:cs="CMR9"/>
+          <w:sz w:val="18"/>
+          <w:szCs w:val="18"/>
+        </w:rPr>
+        <w:t xml:space="preserve">, E. G. </w:t>
+      </w:r>
+      <w:proofErr w:type="spellStart"/>
+      <w:r>
+        <w:rPr>
+          <w:rFonts w:ascii="CMR9" w:hAnsi="CMR9" w:cs="CMR9"/>
+          <w:sz w:val="18"/>
+          <w:szCs w:val="18"/>
+        </w:rPr>
+        <w:t>Wang</w:t>
+      </w:r>
+      <w:proofErr w:type="spellEnd"/>
+      <w:r>
+        <w:rPr>
+          <w:rFonts w:ascii="CMR9" w:hAnsi="CMR9" w:cs="CMR9"/>
+          <w:sz w:val="18"/>
+          <w:szCs w:val="18"/>
+        </w:rPr>
+        <w:t xml:space="preserve">, Q. </w:t>
+      </w:r>
+      <w:proofErr w:type="spellStart"/>
+      <w:r>
+        <w:rPr>
+          <w:rFonts w:ascii="CMR9" w:hAnsi="CMR9" w:cs="CMR9"/>
+          <w:sz w:val="18"/>
+          <w:szCs w:val="18"/>
+        </w:rPr>
+        <w:t>Niu</w:t>
+      </w:r>
+      <w:proofErr w:type="spellEnd"/>
+      <w:r>
+        <w:rPr>
+          <w:rFonts w:ascii="CMR9" w:hAnsi="CMR9" w:cs="CMR9"/>
+          <w:sz w:val="18"/>
+          <w:szCs w:val="18"/>
+        </w:rPr>
+        <w:t xml:space="preserve">, Z. Q. </w:t>
+      </w:r>
+      <w:proofErr w:type="spellStart"/>
+      <w:r>
+        <w:rPr>
+          <w:rFonts w:ascii="CMR9" w:hAnsi="CMR9" w:cs="CMR9"/>
+          <w:sz w:val="18"/>
+          <w:szCs w:val="18"/>
+        </w:rPr>
+        <w:t>Qiu</w:t>
+      </w:r>
+      <w:proofErr w:type="spellEnd"/>
+      <w:r>
+        <w:rPr>
+          <w:rFonts w:ascii="CMR9" w:hAnsi="CMR9" w:cs="CMR9"/>
+          <w:sz w:val="18"/>
+          <w:szCs w:val="18"/>
+        </w:rPr>
+        <w:t xml:space="preserve">, J. F. </w:t>
+      </w:r>
+      <w:proofErr w:type="spellStart"/>
+      <w:r>
+        <w:rPr>
+          <w:rFonts w:ascii="CMR9" w:hAnsi="CMR9" w:cs="CMR9"/>
+          <w:sz w:val="18"/>
+          <w:szCs w:val="18"/>
+        </w:rPr>
+        <w:t>Jia</w:t>
+      </w:r>
+      <w:proofErr w:type="spellEnd"/>
+      <w:r>
+        <w:rPr>
+          <w:rFonts w:ascii="CMR9" w:hAnsi="CMR9" w:cs="CMR9"/>
+          <w:sz w:val="18"/>
+          <w:szCs w:val="18"/>
+        </w:rPr>
+        <w:t xml:space="preserve">, Z. X. </w:t>
+      </w:r>
+      <w:proofErr w:type="spellStart"/>
+      <w:r>
+        <w:rPr>
+          <w:rFonts w:ascii="CMR9" w:hAnsi="CMR9" w:cs="CMR9"/>
+          <w:sz w:val="18"/>
+          <w:szCs w:val="18"/>
+        </w:rPr>
+        <w:t>Zhao</w:t>
+      </w:r>
+      <w:proofErr w:type="spellEnd"/>
+      <w:r>
+        <w:rPr>
+          <w:rFonts w:ascii="CMR9" w:hAnsi="CMR9" w:cs="CMR9"/>
+          <w:sz w:val="18"/>
+          <w:szCs w:val="18"/>
+        </w:rPr>
+        <w:t xml:space="preserve">, and Q. K. </w:t>
+      </w:r>
+      <w:proofErr w:type="spellStart"/>
+      <w:r>
+        <w:rPr>
+          <w:rFonts w:ascii="CMR9" w:hAnsi="CMR9" w:cs="CMR9"/>
+          <w:sz w:val="18"/>
+          <w:szCs w:val="18"/>
+        </w:rPr>
+        <w:t>Xue</w:t>
+      </w:r>
+      <w:proofErr w:type="spellEnd"/>
+      <w:r>
+        <w:rPr>
+          <w:rFonts w:ascii="CMR9" w:hAnsi="CMR9" w:cs="CMR9"/>
+          <w:sz w:val="18"/>
+          <w:szCs w:val="18"/>
+        </w:rPr>
+        <w:t xml:space="preserve">, Science </w:t>
       </w:r>
       <w:r>
         <w:rPr>
@@ -25633,7 +26434,133 @@
           <w:sz w:val="18"/>
           <w:szCs w:val="18"/>
         </w:rPr>
-        <w:t xml:space="preserve">D. Eom, S. Qin, M. Y. Chou, and C. K. Shih, Phys. Rev. Lett. </w:t>
+        <w:t xml:space="preserve">D. </w:t>
+      </w:r>
+      <w:proofErr w:type="spellStart"/>
+      <w:r>
+        <w:rPr>
+          <w:rFonts w:ascii="CMR9" w:hAnsi="CMR9" w:cs="CMR9"/>
+          <w:sz w:val="18"/>
+          <w:szCs w:val="18"/>
+        </w:rPr>
+        <w:t>Eom</w:t>
+      </w:r>
+      <w:proofErr w:type="spellEnd"/>
+      <w:r>
+        <w:rPr>
+          <w:rFonts w:ascii="CMR9" w:hAnsi="CMR9" w:cs="CMR9"/>
+          <w:sz w:val="18"/>
+          <w:szCs w:val="18"/>
+        </w:rPr>
+        <w:t xml:space="preserve">, S. </w:t>
+      </w:r>
+      <w:proofErr w:type="spellStart"/>
+      <w:r>
+        <w:rPr>
+          <w:rFonts w:ascii="CMR9" w:hAnsi="CMR9" w:cs="CMR9"/>
+          <w:sz w:val="18"/>
+          <w:szCs w:val="18"/>
+        </w:rPr>
+        <w:t>Qin</w:t>
+      </w:r>
+      <w:proofErr w:type="spellEnd"/>
+      <w:r>
+        <w:rPr>
+          <w:rFonts w:ascii="CMR9" w:hAnsi="CMR9" w:cs="CMR9"/>
+          <w:sz w:val="18"/>
+          <w:szCs w:val="18"/>
+        </w:rPr>
+        <w:t xml:space="preserve">, M. Y. </w:t>
+      </w:r>
+      <w:proofErr w:type="spellStart"/>
+      <w:r>
+        <w:rPr>
+          <w:rFonts w:ascii="CMR9" w:hAnsi="CMR9" w:cs="CMR9"/>
+          <w:sz w:val="18"/>
+          <w:szCs w:val="18"/>
+        </w:rPr>
+        <w:t>Chou</w:t>
+      </w:r>
+      <w:proofErr w:type="spellEnd"/>
+      <w:r>
+        <w:rPr>
+          <w:rFonts w:ascii="CMR9" w:hAnsi="CMR9" w:cs="CMR9"/>
+          <w:sz w:val="18"/>
+          <w:szCs w:val="18"/>
+        </w:rPr>
+        <w:t xml:space="preserve">, and C. K. </w:t>
+      </w:r>
+      <w:proofErr w:type="spellStart"/>
+      <w:r>
+        <w:rPr>
+          <w:rFonts w:ascii="CMR9" w:hAnsi="CMR9" w:cs="CMR9"/>
+          <w:sz w:val="18"/>
+          <w:szCs w:val="18"/>
+        </w:rPr>
+        <w:t>Shih</w:t>
+      </w:r>
+      <w:proofErr w:type="spellEnd"/>
+      <w:r>
+        <w:rPr>
+          <w:rFonts w:ascii="CMR9" w:hAnsi="CMR9" w:cs="CMR9"/>
+          <w:sz w:val="18"/>
+          <w:szCs w:val="18"/>
+        </w:rPr>
+        <w:t xml:space="preserve">, </w:t>
+      </w:r>
+      <w:proofErr w:type="spellStart"/>
+      <w:r>
+        <w:rPr>
+          <w:rFonts w:ascii="CMR9" w:hAnsi="CMR9" w:cs="CMR9"/>
+          <w:sz w:val="18"/>
+          <w:szCs w:val="18"/>
+        </w:rPr>
+        <w:t>Phys</w:t>
+      </w:r>
+      <w:proofErr w:type="spellEnd"/>
+      <w:r>
+        <w:rPr>
+          <w:rFonts w:ascii="CMR9" w:hAnsi="CMR9" w:cs="CMR9"/>
+          <w:sz w:val="18"/>
+          <w:szCs w:val="18"/>
+        </w:rPr>
+        <w:t xml:space="preserve">. </w:t>
+      </w:r>
+      <w:proofErr w:type="spellStart"/>
+      <w:r>
+        <w:rPr>
+          <w:rFonts w:ascii="CMR9" w:hAnsi="CMR9" w:cs="CMR9"/>
+          <w:sz w:val="18"/>
+          <w:szCs w:val="18"/>
+        </w:rPr>
+        <w:t>Rev</w:t>
+      </w:r>
+      <w:proofErr w:type="spellEnd"/>
+      <w:r>
+        <w:rPr>
+          <w:rFonts w:ascii="CMR9" w:hAnsi="CMR9" w:cs="CMR9"/>
+          <w:sz w:val="18"/>
+          <w:szCs w:val="18"/>
+        </w:rPr>
+        <w:t xml:space="preserve">. </w:t>
+      </w:r>
+      <w:proofErr w:type="spellStart"/>
+      <w:r>
+        <w:rPr>
+          <w:rFonts w:ascii="CMR9" w:hAnsi="CMR9" w:cs="CMR9"/>
+          <w:sz w:val="18"/>
+          <w:szCs w:val="18"/>
+        </w:rPr>
+        <w:t>Lett</w:t>
+      </w:r>
+      <w:proofErr w:type="spellEnd"/>
+      <w:r>
+        <w:rPr>
+          <w:rFonts w:ascii="CMR9" w:hAnsi="CMR9" w:cs="CMR9"/>
+          <w:sz w:val="18"/>
+          <w:szCs w:val="18"/>
+        </w:rPr>
+        <w:t xml:space="preserve">. </w:t>
       </w:r>
       <w:r>
         <w:rPr>
@@ -25681,7 +26608,169 @@
           <w:sz w:val="18"/>
           <w:szCs w:val="18"/>
         </w:rPr>
-        <w:t xml:space="preserve">T. Zhang, P. Cheng, W. J. Li, Y. J. Sun, X. G. Wang G, Zhu, K. He, L. L. Wang, X. C. Ma, X. Chen, Y. Y. Wang, Y. Liu, L. H. Q, J. F. Jia, and Q. K. Xue, Nat. Phys. </w:t>
+        <w:t xml:space="preserve">T. </w:t>
+      </w:r>
+      <w:proofErr w:type="spellStart"/>
+      <w:r>
+        <w:rPr>
+          <w:rFonts w:ascii="CMR9" w:hAnsi="CMR9" w:cs="CMR9"/>
+          <w:sz w:val="18"/>
+          <w:szCs w:val="18"/>
+        </w:rPr>
+        <w:t>Zhang</w:t>
+      </w:r>
+      <w:proofErr w:type="spellEnd"/>
+      <w:r>
+        <w:rPr>
+          <w:rFonts w:ascii="CMR9" w:hAnsi="CMR9" w:cs="CMR9"/>
+          <w:sz w:val="18"/>
+          <w:szCs w:val="18"/>
+        </w:rPr>
+        <w:t xml:space="preserve">, P. Cheng, W. J. Li, Y. J. Sun, X. G. </w:t>
+      </w:r>
+      <w:proofErr w:type="spellStart"/>
+      <w:r>
+        <w:rPr>
+          <w:rFonts w:ascii="CMR9" w:hAnsi="CMR9" w:cs="CMR9"/>
+          <w:sz w:val="18"/>
+          <w:szCs w:val="18"/>
+        </w:rPr>
+        <w:t>Wang</w:t>
+      </w:r>
+      <w:proofErr w:type="spellEnd"/>
+      <w:r>
+        <w:rPr>
+          <w:rFonts w:ascii="CMR9" w:hAnsi="CMR9" w:cs="CMR9"/>
+          <w:sz w:val="18"/>
+          <w:szCs w:val="18"/>
+        </w:rPr>
+        <w:t xml:space="preserve"> G, </w:t>
+      </w:r>
+      <w:proofErr w:type="spellStart"/>
+      <w:r>
+        <w:rPr>
+          <w:rFonts w:ascii="CMR9" w:hAnsi="CMR9" w:cs="CMR9"/>
+          <w:sz w:val="18"/>
+          <w:szCs w:val="18"/>
+        </w:rPr>
+        <w:t>Zhu</w:t>
+      </w:r>
+      <w:proofErr w:type="spellEnd"/>
+      <w:r>
+        <w:rPr>
+          <w:rFonts w:ascii="CMR9" w:hAnsi="CMR9" w:cs="CMR9"/>
+          <w:sz w:val="18"/>
+          <w:szCs w:val="18"/>
+        </w:rPr>
+        <w:t xml:space="preserve">, K. He, L. L. </w:t>
+      </w:r>
+      <w:proofErr w:type="spellStart"/>
+      <w:r>
+        <w:rPr>
+          <w:rFonts w:ascii="CMR9" w:hAnsi="CMR9" w:cs="CMR9"/>
+          <w:sz w:val="18"/>
+          <w:szCs w:val="18"/>
+        </w:rPr>
+        <w:t>Wang</w:t>
+      </w:r>
+      <w:proofErr w:type="spellEnd"/>
+      <w:r>
+        <w:rPr>
+          <w:rFonts w:ascii="CMR9" w:hAnsi="CMR9" w:cs="CMR9"/>
+          <w:sz w:val="18"/>
+          <w:szCs w:val="18"/>
+        </w:rPr>
+        <w:t xml:space="preserve">, X. C. Ma, X. Chen, Y. Y. </w:t>
+      </w:r>
+      <w:proofErr w:type="spellStart"/>
+      <w:r>
+        <w:rPr>
+          <w:rFonts w:ascii="CMR9" w:hAnsi="CMR9" w:cs="CMR9"/>
+          <w:sz w:val="18"/>
+          <w:szCs w:val="18"/>
+        </w:rPr>
+        <w:t>Wang</w:t>
+      </w:r>
+      <w:proofErr w:type="spellEnd"/>
+      <w:r>
+        <w:rPr>
+          <w:rFonts w:ascii="CMR9" w:hAnsi="CMR9" w:cs="CMR9"/>
+          <w:sz w:val="18"/>
+          <w:szCs w:val="18"/>
+        </w:rPr>
+        <w:t xml:space="preserve">, Y. </w:t>
+      </w:r>
+      <w:proofErr w:type="spellStart"/>
+      <w:r>
+        <w:rPr>
+          <w:rFonts w:ascii="CMR9" w:hAnsi="CMR9" w:cs="CMR9"/>
+          <w:sz w:val="18"/>
+          <w:szCs w:val="18"/>
+        </w:rPr>
+        <w:t>Liu</w:t>
+      </w:r>
+      <w:proofErr w:type="spellEnd"/>
+      <w:r>
+        <w:rPr>
+          <w:rFonts w:ascii="CMR9" w:hAnsi="CMR9" w:cs="CMR9"/>
+          <w:sz w:val="18"/>
+          <w:szCs w:val="18"/>
+        </w:rPr>
+        <w:t xml:space="preserve">, L. H. Q, J. F. </w:t>
+      </w:r>
+      <w:proofErr w:type="spellStart"/>
+      <w:r>
+        <w:rPr>
+          <w:rFonts w:ascii="CMR9" w:hAnsi="CMR9" w:cs="CMR9"/>
+          <w:sz w:val="18"/>
+          <w:szCs w:val="18"/>
+        </w:rPr>
+        <w:t>Jia</w:t>
+      </w:r>
+      <w:proofErr w:type="spellEnd"/>
+      <w:r>
+        <w:rPr>
+          <w:rFonts w:ascii="CMR9" w:hAnsi="CMR9" w:cs="CMR9"/>
+          <w:sz w:val="18"/>
+          <w:szCs w:val="18"/>
+        </w:rPr>
+        <w:t xml:space="preserve">, and Q. K. </w:t>
+      </w:r>
+      <w:proofErr w:type="spellStart"/>
+      <w:r>
+        <w:rPr>
+          <w:rFonts w:ascii="CMR9" w:hAnsi="CMR9" w:cs="CMR9"/>
+          <w:sz w:val="18"/>
+          <w:szCs w:val="18"/>
+        </w:rPr>
+        <w:t>Xue</w:t>
+      </w:r>
+      <w:proofErr w:type="spellEnd"/>
+      <w:r>
+        <w:rPr>
+          <w:rFonts w:ascii="CMR9" w:hAnsi="CMR9" w:cs="CMR9"/>
+          <w:sz w:val="18"/>
+          <w:szCs w:val="18"/>
+        </w:rPr>
+        <w:t xml:space="preserve">, Nat. </w:t>
+      </w:r>
+      <w:proofErr w:type="spellStart"/>
+      <w:r>
+        <w:rPr>
+          <w:rFonts w:ascii="CMR9" w:hAnsi="CMR9" w:cs="CMR9"/>
+          <w:sz w:val="18"/>
+          <w:szCs w:val="18"/>
+        </w:rPr>
+        <w:t>Phys</w:t>
+      </w:r>
+      <w:proofErr w:type="spellEnd"/>
+      <w:r>
+        <w:rPr>
+          <w:rFonts w:ascii="CMR9" w:hAnsi="CMR9" w:cs="CMR9"/>
+          <w:sz w:val="18"/>
+          <w:szCs w:val="18"/>
+        </w:rPr>
+        <w:t xml:space="preserve">. </w:t>
       </w:r>
       <w:r>
         <w:rPr>
@@ -25718,7 +26807,61 @@
           <w:sz w:val="18"/>
           <w:szCs w:val="18"/>
         </w:rPr>
-        <w:t xml:space="preserve">M. M. ¨Ozer, J. R. Thompson, and H. H. Weitering, Nat. Phys. </w:t>
+        <w:t>M. M. ¨</w:t>
+      </w:r>
+      <w:proofErr w:type="spellStart"/>
+      <w:r>
+        <w:rPr>
+          <w:rFonts w:ascii="CMR9" w:hAnsi="CMR9" w:cs="CMR9"/>
+          <w:sz w:val="18"/>
+          <w:szCs w:val="18"/>
+        </w:rPr>
+        <w:t>Ozer</w:t>
+      </w:r>
+      <w:proofErr w:type="spellEnd"/>
+      <w:r>
+        <w:rPr>
+          <w:rFonts w:ascii="CMR9" w:hAnsi="CMR9" w:cs="CMR9"/>
+          <w:sz w:val="18"/>
+          <w:szCs w:val="18"/>
+        </w:rPr>
+        <w:t xml:space="preserve">, J. R. Thompson, and H. H. </w:t>
+      </w:r>
+      <w:proofErr w:type="spellStart"/>
+      <w:r>
+        <w:rPr>
+          <w:rFonts w:ascii="CMR9" w:hAnsi="CMR9" w:cs="CMR9"/>
+          <w:sz w:val="18"/>
+          <w:szCs w:val="18"/>
+        </w:rPr>
+        <w:t>Weitering</w:t>
+      </w:r>
+      <w:proofErr w:type="spellEnd"/>
+      <w:r>
+        <w:rPr>
+          <w:rFonts w:ascii="CMR9" w:hAnsi="CMR9" w:cs="CMR9"/>
+          <w:sz w:val="18"/>
+          <w:szCs w:val="18"/>
+        </w:rPr>
+        <w:t xml:space="preserve">, Nat. </w:t>
+      </w:r>
+      <w:proofErr w:type="spellStart"/>
+      <w:r>
+        <w:rPr>
+          <w:rFonts w:ascii="CMR9" w:hAnsi="CMR9" w:cs="CMR9"/>
+          <w:sz w:val="18"/>
+          <w:szCs w:val="18"/>
+        </w:rPr>
+        <w:t>Phys</w:t>
+      </w:r>
+      <w:proofErr w:type="spellEnd"/>
+      <w:r>
+        <w:rPr>
+          <w:rFonts w:ascii="CMR9" w:hAnsi="CMR9" w:cs="CMR9"/>
+          <w:sz w:val="18"/>
+          <w:szCs w:val="18"/>
+        </w:rPr>
+        <w:t xml:space="preserve">. </w:t>
       </w:r>
       <w:r>
         <w:rPr>
@@ -25755,7 +26898,79 @@
           <w:sz w:val="18"/>
           <w:szCs w:val="18"/>
         </w:rPr>
-        <w:t xml:space="preserve">M. M. ¨Ozer, Y. Jia, Z. Zhang, J. R. Thompson, and H. H. Weitering, Science </w:t>
+        <w:t>M. M. ¨</w:t>
+      </w:r>
+      <w:proofErr w:type="spellStart"/>
+      <w:r>
+        <w:rPr>
+          <w:rFonts w:ascii="CMR9" w:hAnsi="CMR9" w:cs="CMR9"/>
+          <w:sz w:val="18"/>
+          <w:szCs w:val="18"/>
+        </w:rPr>
+        <w:t>Ozer</w:t>
+      </w:r>
+      <w:proofErr w:type="spellEnd"/>
+      <w:r>
+        <w:rPr>
+          <w:rFonts w:ascii="CMR9" w:hAnsi="CMR9" w:cs="CMR9"/>
+          <w:sz w:val="18"/>
+          <w:szCs w:val="18"/>
+        </w:rPr>
+        <w:t xml:space="preserve">, Y. </w:t>
+      </w:r>
+      <w:proofErr w:type="spellStart"/>
+      <w:r>
+        <w:rPr>
+          <w:rFonts w:ascii="CMR9" w:hAnsi="CMR9" w:cs="CMR9"/>
+          <w:sz w:val="18"/>
+          <w:szCs w:val="18"/>
+        </w:rPr>
+        <w:t>Jia</w:t>
+      </w:r>
+      <w:proofErr w:type="spellEnd"/>
+      <w:r>
+        <w:rPr>
+          <w:rFonts w:ascii="CMR9" w:hAnsi="CMR9" w:cs="CMR9"/>
+          <w:sz w:val="18"/>
+          <w:szCs w:val="18"/>
+        </w:rPr>
+        <w:t xml:space="preserve">, Z. </w:t>
+      </w:r>
+      <w:proofErr w:type="spellStart"/>
+      <w:r>
+        <w:rPr>
+          <w:rFonts w:ascii="CMR9" w:hAnsi="CMR9" w:cs="CMR9"/>
+          <w:sz w:val="18"/>
+          <w:szCs w:val="18"/>
+        </w:rPr>
+        <w:t>Zhang</w:t>
+      </w:r>
+      <w:proofErr w:type="spellEnd"/>
+      <w:r>
+        <w:rPr>
+          <w:rFonts w:ascii="CMR9" w:hAnsi="CMR9" w:cs="CMR9"/>
+          <w:sz w:val="18"/>
+          <w:szCs w:val="18"/>
+        </w:rPr>
+        <w:t xml:space="preserve">, J. R. Thompson, and H. H. </w:t>
+      </w:r>
+      <w:proofErr w:type="spellStart"/>
+      <w:r>
+        <w:rPr>
+          <w:rFonts w:ascii="CMR9" w:hAnsi="CMR9" w:cs="CMR9"/>
+          <w:sz w:val="18"/>
+          <w:szCs w:val="18"/>
+        </w:rPr>
+        <w:t>Weitering</w:t>
+      </w:r>
+      <w:proofErr w:type="spellEnd"/>
+      <w:r>
+        <w:rPr>
+          <w:rFonts w:ascii="CMR9" w:hAnsi="CMR9" w:cs="CMR9"/>
+          <w:sz w:val="18"/>
+          <w:szCs w:val="18"/>
+        </w:rPr>
+        <w:t xml:space="preserve">, Science </w:t>
       </w:r>
       <w:r>
         <w:rPr>
@@ -26861,7 +28076,7 @@
 </file>
 
 <file path=customXml/itemProps1.xml><?xml version="1.0" encoding="utf-8"?>
-<ds:datastoreItem xmlns:ds="http://schemas.openxmlformats.org/officeDocument/2006/customXml" ds:itemID="{9FC79566-AF9B-40DF-BC82-00805C1B354A}">
+<ds:datastoreItem xmlns:ds="http://schemas.openxmlformats.org/officeDocument/2006/customXml" ds:itemID="{73A9002E-EEC4-4FF6-92BC-D12C22ADB2A1}">
   <ds:schemaRefs>
     <ds:schemaRef ds:uri="http://schemas.openxmlformats.org/officeDocument/2006/bibliography"/>
   </ds:schemaRefs>

</xml_diff>